<commit_message>
Rettelser i indledning og diskussion
</commit_message>
<xml_diff>
--- a/Dokumenter/Økonomi/Artikler.docx
+++ b/Dokumenter/Økonomi/Artikler.docx
@@ -38,12 +38,13 @@
         </w:numPr>
         <w:rPr>
           <w:rFonts w:ascii="Times" w:hAnsi="Times"/>
-        </w:rPr>
-      </w:pPr>
-      <w:r>
-        <w:rPr>
-          <w:rFonts w:ascii="Times" w:hAnsi="Times" w:cs="Times"/>
-          <w:color w:val="3F3F3F"/>
+          <w:color w:val="008000"/>
+        </w:rPr>
+      </w:pPr>
+      <w:r>
+        <w:rPr>
+          <w:rFonts w:ascii="Times" w:hAnsi="Times" w:cs="Times"/>
+          <w:color w:val="008000"/>
           <w:lang w:val="en-US"/>
         </w:rPr>
         <w:t>The cost of allied health assessments delivered by videoconference to a residential facility for elderly people.</w:t>
@@ -51,7 +52,7 @@
       <w:r>
         <w:rPr>
           <w:rFonts w:ascii="Times" w:hAnsi="Times" w:cs="Times"/>
-          <w:color w:val="3F3F3F"/>
+          <w:color w:val="008000"/>
           <w:lang w:val="en-US"/>
         </w:rPr>
         <w:br/>
@@ -62,7 +63,7 @@
           <w:rFonts w:ascii="Times" w:hAnsi="Times" w:cs="Times"/>
           <w:b/>
           <w:i/>
-          <w:color w:val="3F3F3F"/>
+          <w:color w:val="008000"/>
           <w:lang w:val="en-US"/>
         </w:rPr>
         <w:t>Påpeger</w:t>
@@ -73,7 +74,7 @@
           <w:rFonts w:ascii="Times" w:hAnsi="Times" w:cs="Times"/>
           <w:b/>
           <w:i/>
-          <w:color w:val="3F3F3F"/>
+          <w:color w:val="008000"/>
           <w:lang w:val="en-US"/>
         </w:rPr>
         <w:t xml:space="preserve"> at </w:t>
@@ -84,7 +85,7 @@
           <w:rFonts w:ascii="Times" w:hAnsi="Times" w:cs="Times"/>
           <w:b/>
           <w:i/>
-          <w:color w:val="3F3F3F"/>
+          <w:color w:val="008000"/>
           <w:lang w:val="en-US"/>
         </w:rPr>
         <w:t>antallet</w:t>
@@ -95,7 +96,7 @@
           <w:rFonts w:ascii="Times" w:hAnsi="Times" w:cs="Times"/>
           <w:b/>
           <w:i/>
-          <w:color w:val="3F3F3F"/>
+          <w:color w:val="008000"/>
           <w:lang w:val="en-US"/>
         </w:rPr>
         <w:t xml:space="preserve"> </w:t>
@@ -107,7 +108,7 @@
           <w:rFonts w:ascii="Times" w:hAnsi="Times" w:cs="Times"/>
           <w:b/>
           <w:i/>
-          <w:color w:val="3F3F3F"/>
+          <w:color w:val="008000"/>
           <w:lang w:val="en-US"/>
         </w:rPr>
         <w:t>af</w:t>
@@ -119,7 +120,7 @@
           <w:rFonts w:ascii="Times" w:hAnsi="Times" w:cs="Times"/>
           <w:b/>
           <w:i/>
-          <w:color w:val="3F3F3F"/>
+          <w:color w:val="008000"/>
           <w:lang w:val="en-US"/>
         </w:rPr>
         <w:t xml:space="preserve"> folk der </w:t>
@@ -130,7 +131,7 @@
           <w:rFonts w:ascii="Times" w:hAnsi="Times" w:cs="Times"/>
           <w:b/>
           <w:i/>
-          <w:color w:val="3F3F3F"/>
+          <w:color w:val="008000"/>
           <w:lang w:val="en-US"/>
         </w:rPr>
         <w:t>benytter</w:t>
@@ -141,18 +142,18 @@
           <w:rFonts w:ascii="Times" w:hAnsi="Times" w:cs="Times"/>
           <w:b/>
           <w:i/>
-          <w:color w:val="3F3F3F"/>
-          <w:lang w:val="en-US"/>
-        </w:rPr>
-        <w:t xml:space="preserve"> </w:t>
-      </w:r>
-      <w:proofErr w:type="spellStart"/>
-      <w:r>
-        <w:rPr>
-          <w:rFonts w:ascii="Times" w:hAnsi="Times" w:cs="Times"/>
-          <w:b/>
-          <w:i/>
-          <w:color w:val="3F3F3F"/>
+          <w:color w:val="008000"/>
+          <w:lang w:val="en-US"/>
+        </w:rPr>
+        <w:t xml:space="preserve"> </w:t>
+      </w:r>
+      <w:proofErr w:type="spellStart"/>
+      <w:r>
+        <w:rPr>
+          <w:rFonts w:ascii="Times" w:hAnsi="Times" w:cs="Times"/>
+          <w:b/>
+          <w:i/>
+          <w:color w:val="008000"/>
           <w:lang w:val="en-US"/>
         </w:rPr>
         <w:t>telesundhedsløsningen</w:t>
@@ -163,18 +164,18 @@
           <w:rFonts w:ascii="Times" w:hAnsi="Times" w:cs="Times"/>
           <w:b/>
           <w:i/>
-          <w:color w:val="3F3F3F"/>
-          <w:lang w:val="en-US"/>
-        </w:rPr>
-        <w:t xml:space="preserve"> </w:t>
-      </w:r>
-      <w:proofErr w:type="spellStart"/>
-      <w:r>
-        <w:rPr>
-          <w:rFonts w:ascii="Times" w:hAnsi="Times" w:cs="Times"/>
-          <w:b/>
-          <w:i/>
-          <w:color w:val="3F3F3F"/>
+          <w:color w:val="008000"/>
+          <w:lang w:val="en-US"/>
+        </w:rPr>
+        <w:t xml:space="preserve"> </w:t>
+      </w:r>
+      <w:proofErr w:type="spellStart"/>
+      <w:r>
+        <w:rPr>
+          <w:rFonts w:ascii="Times" w:hAnsi="Times" w:cs="Times"/>
+          <w:b/>
+          <w:i/>
+          <w:color w:val="008000"/>
           <w:lang w:val="en-US"/>
         </w:rPr>
         <w:t>har</w:t>
@@ -185,18 +186,18 @@
           <w:rFonts w:ascii="Times" w:hAnsi="Times" w:cs="Times"/>
           <w:b/>
           <w:i/>
-          <w:color w:val="3F3F3F"/>
-          <w:lang w:val="en-US"/>
-        </w:rPr>
-        <w:t xml:space="preserve"> </w:t>
-      </w:r>
-      <w:proofErr w:type="spellStart"/>
-      <w:r>
-        <w:rPr>
-          <w:rFonts w:ascii="Times" w:hAnsi="Times" w:cs="Times"/>
-          <w:b/>
-          <w:i/>
-          <w:color w:val="3F3F3F"/>
+          <w:color w:val="008000"/>
+          <w:lang w:val="en-US"/>
+        </w:rPr>
+        <w:t xml:space="preserve"> </w:t>
+      </w:r>
+      <w:proofErr w:type="spellStart"/>
+      <w:r>
+        <w:rPr>
+          <w:rFonts w:ascii="Times" w:hAnsi="Times" w:cs="Times"/>
+          <w:b/>
+          <w:i/>
+          <w:color w:val="008000"/>
           <w:lang w:val="en-US"/>
         </w:rPr>
         <w:t>stor</w:t>
@@ -207,18 +208,18 @@
           <w:rFonts w:ascii="Times" w:hAnsi="Times" w:cs="Times"/>
           <w:b/>
           <w:i/>
-          <w:color w:val="3F3F3F"/>
-          <w:lang w:val="en-US"/>
-        </w:rPr>
-        <w:t xml:space="preserve"> </w:t>
-      </w:r>
-      <w:proofErr w:type="spellStart"/>
-      <w:r>
-        <w:rPr>
-          <w:rFonts w:ascii="Times" w:hAnsi="Times" w:cs="Times"/>
-          <w:b/>
-          <w:i/>
-          <w:color w:val="3F3F3F"/>
+          <w:color w:val="008000"/>
+          <w:lang w:val="en-US"/>
+        </w:rPr>
+        <w:t xml:space="preserve"> </w:t>
+      </w:r>
+      <w:proofErr w:type="spellStart"/>
+      <w:r>
+        <w:rPr>
+          <w:rFonts w:ascii="Times" w:hAnsi="Times" w:cs="Times"/>
+          <w:b/>
+          <w:i/>
+          <w:color w:val="008000"/>
           <w:lang w:val="en-US"/>
         </w:rPr>
         <w:t>betydning</w:t>
@@ -229,7 +230,7 @@
           <w:rFonts w:ascii="Times" w:hAnsi="Times" w:cs="Times"/>
           <w:b/>
           <w:i/>
-          <w:color w:val="3F3F3F"/>
+          <w:color w:val="008000"/>
           <w:lang w:val="en-US"/>
         </w:rPr>
         <w:t xml:space="preserve"> for den </w:t>
@@ -240,7 +241,7 @@
           <w:rFonts w:ascii="Times" w:hAnsi="Times" w:cs="Times"/>
           <w:b/>
           <w:i/>
-          <w:color w:val="3F3F3F"/>
+          <w:color w:val="008000"/>
           <w:lang w:val="en-US"/>
         </w:rPr>
         <w:t>økonomiske</w:t>
@@ -251,18 +252,18 @@
           <w:rFonts w:ascii="Times" w:hAnsi="Times" w:cs="Times"/>
           <w:b/>
           <w:i/>
-          <w:color w:val="3F3F3F"/>
-          <w:lang w:val="en-US"/>
-        </w:rPr>
-        <w:t xml:space="preserve"> </w:t>
-      </w:r>
-      <w:proofErr w:type="spellStart"/>
-      <w:r>
-        <w:rPr>
-          <w:rFonts w:ascii="Times" w:hAnsi="Times" w:cs="Times"/>
-          <w:b/>
-          <w:i/>
-          <w:color w:val="3F3F3F"/>
+          <w:color w:val="008000"/>
+          <w:lang w:val="en-US"/>
+        </w:rPr>
+        <w:t xml:space="preserve"> </w:t>
+      </w:r>
+      <w:proofErr w:type="spellStart"/>
+      <w:r>
+        <w:rPr>
+          <w:rFonts w:ascii="Times" w:hAnsi="Times" w:cs="Times"/>
+          <w:b/>
+          <w:i/>
+          <w:color w:val="008000"/>
           <w:lang w:val="en-US"/>
         </w:rPr>
         <w:t>konsekvens</w:t>
@@ -273,7 +274,7 @@
           <w:rFonts w:ascii="Times" w:hAnsi="Times" w:cs="Times"/>
           <w:b/>
           <w:i/>
-          <w:color w:val="3F3F3F"/>
+          <w:color w:val="008000"/>
           <w:lang w:val="en-US"/>
         </w:rPr>
         <w:t>.</w:t>
@@ -282,7 +283,7 @@
         <w:rPr>
           <w:rFonts w:ascii="Times" w:hAnsi="Times" w:cs="Times"/>
           <w:i/>
-          <w:color w:val="3F3F3F"/>
+          <w:color w:val="008000"/>
           <w:u w:val="single"/>
           <w:lang w:val="en-US"/>
         </w:rPr>
@@ -339,6 +340,7 @@
         </w:numPr>
         <w:rPr>
           <w:rFonts w:ascii="Times" w:hAnsi="Times"/>
+          <w:color w:val="008000"/>
           <w:sz w:val="20"/>
         </w:rPr>
       </w:pPr>
@@ -346,6 +348,7 @@
         <w:rPr>
           <w:rFonts w:ascii="Times" w:hAnsi="Times" w:cs="Arial"/>
           <w:bCs/>
+          <w:color w:val="008000"/>
           <w:szCs w:val="32"/>
           <w:lang w:val="en-US"/>
         </w:rPr>
@@ -355,6 +358,7 @@
         <w:rPr>
           <w:rFonts w:ascii="Times" w:hAnsi="Times" w:cs="Arial"/>
           <w:bCs/>
+          <w:color w:val="008000"/>
           <w:szCs w:val="32"/>
           <w:lang w:val="en-US"/>
         </w:rPr>
@@ -367,6 +371,7 @@
           <w:b/>
           <w:bCs/>
           <w:i/>
+          <w:color w:val="008000"/>
           <w:szCs w:val="32"/>
           <w:lang w:val="en-US"/>
         </w:rPr>
@@ -379,18 +384,20 @@
           <w:b/>
           <w:bCs/>
           <w:i/>
-          <w:szCs w:val="32"/>
-          <w:lang w:val="en-US"/>
-        </w:rPr>
-        <w:t xml:space="preserve"> </w:t>
-      </w:r>
-      <w:proofErr w:type="spellStart"/>
-      <w:r>
-        <w:rPr>
-          <w:rFonts w:ascii="Times" w:hAnsi="Times" w:cs="Arial"/>
-          <w:b/>
-          <w:bCs/>
-          <w:i/>
+          <w:color w:val="008000"/>
+          <w:szCs w:val="32"/>
+          <w:lang w:val="en-US"/>
+        </w:rPr>
+        <w:t xml:space="preserve"> </w:t>
+      </w:r>
+      <w:proofErr w:type="spellStart"/>
+      <w:r>
+        <w:rPr>
+          <w:rFonts w:ascii="Times" w:hAnsi="Times" w:cs="Arial"/>
+          <w:b/>
+          <w:bCs/>
+          <w:i/>
+          <w:color w:val="008000"/>
           <w:szCs w:val="32"/>
           <w:lang w:val="en-US"/>
         </w:rPr>
@@ -403,18 +410,20 @@
           <w:b/>
           <w:bCs/>
           <w:i/>
-          <w:szCs w:val="32"/>
-          <w:lang w:val="en-US"/>
-        </w:rPr>
-        <w:t xml:space="preserve"> </w:t>
-      </w:r>
-      <w:proofErr w:type="spellStart"/>
-      <w:r>
-        <w:rPr>
-          <w:rFonts w:ascii="Times" w:hAnsi="Times" w:cs="Arial"/>
-          <w:b/>
-          <w:bCs/>
-          <w:i/>
+          <w:color w:val="008000"/>
+          <w:szCs w:val="32"/>
+          <w:lang w:val="en-US"/>
+        </w:rPr>
+        <w:t xml:space="preserve"> </w:t>
+      </w:r>
+      <w:proofErr w:type="spellStart"/>
+      <w:r>
+        <w:rPr>
+          <w:rFonts w:ascii="Times" w:hAnsi="Times" w:cs="Arial"/>
+          <w:b/>
+          <w:bCs/>
+          <w:i/>
+          <w:color w:val="008000"/>
           <w:szCs w:val="32"/>
           <w:lang w:val="en-US"/>
         </w:rPr>
@@ -427,6 +436,7 @@
           <w:b/>
           <w:bCs/>
           <w:i/>
+          <w:color w:val="008000"/>
           <w:szCs w:val="32"/>
           <w:lang w:val="en-US"/>
         </w:rPr>
@@ -439,6 +449,7 @@
           <w:b/>
           <w:bCs/>
           <w:i/>
+          <w:color w:val="008000"/>
           <w:szCs w:val="32"/>
           <w:lang w:val="en-US"/>
         </w:rPr>
@@ -451,18 +462,20 @@
           <w:b/>
           <w:bCs/>
           <w:i/>
-          <w:szCs w:val="32"/>
-          <w:lang w:val="en-US"/>
-        </w:rPr>
-        <w:t xml:space="preserve"> </w:t>
-      </w:r>
-      <w:proofErr w:type="spellStart"/>
-      <w:r>
-        <w:rPr>
-          <w:rFonts w:ascii="Times" w:hAnsi="Times" w:cs="Arial"/>
-          <w:b/>
-          <w:bCs/>
-          <w:i/>
+          <w:color w:val="008000"/>
+          <w:szCs w:val="32"/>
+          <w:lang w:val="en-US"/>
+        </w:rPr>
+        <w:t xml:space="preserve"> </w:t>
+      </w:r>
+      <w:proofErr w:type="spellStart"/>
+      <w:r>
+        <w:rPr>
+          <w:rFonts w:ascii="Times" w:hAnsi="Times" w:cs="Arial"/>
+          <w:b/>
+          <w:bCs/>
+          <w:i/>
+          <w:color w:val="008000"/>
           <w:szCs w:val="32"/>
           <w:lang w:val="en-US"/>
         </w:rPr>
@@ -475,18 +488,20 @@
           <w:b/>
           <w:bCs/>
           <w:i/>
-          <w:szCs w:val="32"/>
-          <w:lang w:val="en-US"/>
-        </w:rPr>
-        <w:t xml:space="preserve"> </w:t>
-      </w:r>
-      <w:proofErr w:type="spellStart"/>
-      <w:r>
-        <w:rPr>
-          <w:rFonts w:ascii="Times" w:hAnsi="Times" w:cs="Arial"/>
-          <w:b/>
-          <w:bCs/>
-          <w:i/>
+          <w:color w:val="008000"/>
+          <w:szCs w:val="32"/>
+          <w:lang w:val="en-US"/>
+        </w:rPr>
+        <w:t xml:space="preserve"> </w:t>
+      </w:r>
+      <w:proofErr w:type="spellStart"/>
+      <w:r>
+        <w:rPr>
+          <w:rFonts w:ascii="Times" w:hAnsi="Times" w:cs="Arial"/>
+          <w:b/>
+          <w:bCs/>
+          <w:i/>
+          <w:color w:val="008000"/>
           <w:szCs w:val="32"/>
           <w:lang w:val="en-US"/>
         </w:rPr>
@@ -499,18 +514,20 @@
           <w:b/>
           <w:bCs/>
           <w:i/>
-          <w:szCs w:val="32"/>
-          <w:lang w:val="en-US"/>
-        </w:rPr>
-        <w:t xml:space="preserve"> </w:t>
-      </w:r>
-      <w:proofErr w:type="spellStart"/>
-      <w:r>
-        <w:rPr>
-          <w:rFonts w:ascii="Times" w:hAnsi="Times" w:cs="Arial"/>
-          <w:b/>
-          <w:bCs/>
-          <w:i/>
+          <w:color w:val="008000"/>
+          <w:szCs w:val="32"/>
+          <w:lang w:val="en-US"/>
+        </w:rPr>
+        <w:t xml:space="preserve"> </w:t>
+      </w:r>
+      <w:proofErr w:type="spellStart"/>
+      <w:r>
+        <w:rPr>
+          <w:rFonts w:ascii="Times" w:hAnsi="Times" w:cs="Arial"/>
+          <w:b/>
+          <w:bCs/>
+          <w:i/>
+          <w:color w:val="008000"/>
           <w:szCs w:val="32"/>
           <w:lang w:val="en-US"/>
         </w:rPr>
@@ -523,18 +540,20 @@
           <w:b/>
           <w:bCs/>
           <w:i/>
-          <w:szCs w:val="32"/>
-          <w:lang w:val="en-US"/>
-        </w:rPr>
-        <w:t xml:space="preserve"> </w:t>
-      </w:r>
-      <w:proofErr w:type="spellStart"/>
-      <w:r>
-        <w:rPr>
-          <w:rFonts w:ascii="Times" w:hAnsi="Times" w:cs="Arial"/>
-          <w:b/>
-          <w:bCs/>
-          <w:i/>
+          <w:color w:val="008000"/>
+          <w:szCs w:val="32"/>
+          <w:lang w:val="en-US"/>
+        </w:rPr>
+        <w:t xml:space="preserve"> </w:t>
+      </w:r>
+      <w:proofErr w:type="spellStart"/>
+      <w:r>
+        <w:rPr>
+          <w:rFonts w:ascii="Times" w:hAnsi="Times" w:cs="Arial"/>
+          <w:b/>
+          <w:bCs/>
+          <w:i/>
+          <w:color w:val="008000"/>
           <w:szCs w:val="32"/>
           <w:lang w:val="en-US"/>
         </w:rPr>
@@ -547,18 +566,20 @@
           <w:b/>
           <w:bCs/>
           <w:i/>
-          <w:szCs w:val="32"/>
-          <w:lang w:val="en-US"/>
-        </w:rPr>
-        <w:t xml:space="preserve"> </w:t>
-      </w:r>
-      <w:proofErr w:type="spellStart"/>
-      <w:r>
-        <w:rPr>
-          <w:rFonts w:ascii="Times" w:hAnsi="Times" w:cs="Arial"/>
-          <w:b/>
-          <w:bCs/>
-          <w:i/>
+          <w:color w:val="008000"/>
+          <w:szCs w:val="32"/>
+          <w:lang w:val="en-US"/>
+        </w:rPr>
+        <w:t xml:space="preserve"> </w:t>
+      </w:r>
+      <w:proofErr w:type="spellStart"/>
+      <w:r>
+        <w:rPr>
+          <w:rFonts w:ascii="Times" w:hAnsi="Times" w:cs="Arial"/>
+          <w:b/>
+          <w:bCs/>
+          <w:i/>
+          <w:color w:val="008000"/>
           <w:szCs w:val="32"/>
           <w:lang w:val="en-US"/>
         </w:rPr>
@@ -571,6 +592,7 @@
           <w:b/>
           <w:bCs/>
           <w:i/>
+          <w:color w:val="008000"/>
           <w:szCs w:val="32"/>
           <w:lang w:val="en-US"/>
         </w:rPr>
@@ -583,6 +605,7 @@
           <w:b/>
           <w:bCs/>
           <w:i/>
+          <w:color w:val="008000"/>
           <w:szCs w:val="32"/>
           <w:lang w:val="en-US"/>
         </w:rPr>
@@ -595,6 +618,7 @@
           <w:b/>
           <w:bCs/>
           <w:i/>
+          <w:color w:val="008000"/>
           <w:szCs w:val="32"/>
           <w:lang w:val="en-US"/>
         </w:rPr>
@@ -607,6 +631,7 @@
           <w:b/>
           <w:bCs/>
           <w:i/>
+          <w:color w:val="008000"/>
           <w:szCs w:val="32"/>
           <w:lang w:val="en-US"/>
         </w:rPr>
@@ -619,18 +644,20 @@
           <w:b/>
           <w:bCs/>
           <w:i/>
-          <w:szCs w:val="32"/>
-          <w:lang w:val="en-US"/>
-        </w:rPr>
-        <w:t xml:space="preserve"> </w:t>
-      </w:r>
-      <w:proofErr w:type="spellStart"/>
-      <w:r>
-        <w:rPr>
-          <w:rFonts w:ascii="Times" w:hAnsi="Times" w:cs="Arial"/>
-          <w:b/>
-          <w:bCs/>
-          <w:i/>
+          <w:color w:val="008000"/>
+          <w:szCs w:val="32"/>
+          <w:lang w:val="en-US"/>
+        </w:rPr>
+        <w:t xml:space="preserve"> </w:t>
+      </w:r>
+      <w:proofErr w:type="spellStart"/>
+      <w:r>
+        <w:rPr>
+          <w:rFonts w:ascii="Times" w:hAnsi="Times" w:cs="Arial"/>
+          <w:b/>
+          <w:bCs/>
+          <w:i/>
+          <w:color w:val="008000"/>
           <w:szCs w:val="32"/>
           <w:lang w:val="en-US"/>
         </w:rPr>
@@ -643,18 +670,20 @@
           <w:b/>
           <w:bCs/>
           <w:i/>
-          <w:szCs w:val="32"/>
-          <w:lang w:val="en-US"/>
-        </w:rPr>
-        <w:t xml:space="preserve"> </w:t>
-      </w:r>
-      <w:proofErr w:type="spellStart"/>
-      <w:r>
-        <w:rPr>
-          <w:rFonts w:ascii="Times" w:hAnsi="Times" w:cs="Arial"/>
-          <w:b/>
-          <w:bCs/>
-          <w:i/>
+          <w:color w:val="008000"/>
+          <w:szCs w:val="32"/>
+          <w:lang w:val="en-US"/>
+        </w:rPr>
+        <w:t xml:space="preserve"> </w:t>
+      </w:r>
+      <w:proofErr w:type="spellStart"/>
+      <w:r>
+        <w:rPr>
+          <w:rFonts w:ascii="Times" w:hAnsi="Times" w:cs="Arial"/>
+          <w:b/>
+          <w:bCs/>
+          <w:i/>
+          <w:color w:val="008000"/>
           <w:szCs w:val="32"/>
           <w:lang w:val="en-US"/>
         </w:rPr>
@@ -667,18 +696,20 @@
           <w:b/>
           <w:bCs/>
           <w:i/>
-          <w:szCs w:val="32"/>
-          <w:lang w:val="en-US"/>
-        </w:rPr>
-        <w:t xml:space="preserve"> </w:t>
-      </w:r>
-      <w:proofErr w:type="spellStart"/>
-      <w:r>
-        <w:rPr>
-          <w:rFonts w:ascii="Times" w:hAnsi="Times" w:cs="Arial"/>
-          <w:b/>
-          <w:bCs/>
-          <w:i/>
+          <w:color w:val="008000"/>
+          <w:szCs w:val="32"/>
+          <w:lang w:val="en-US"/>
+        </w:rPr>
+        <w:t xml:space="preserve"> </w:t>
+      </w:r>
+      <w:proofErr w:type="spellStart"/>
+      <w:r>
+        <w:rPr>
+          <w:rFonts w:ascii="Times" w:hAnsi="Times" w:cs="Arial"/>
+          <w:b/>
+          <w:bCs/>
+          <w:i/>
+          <w:color w:val="008000"/>
           <w:szCs w:val="32"/>
           <w:lang w:val="en-US"/>
         </w:rPr>
@@ -691,18 +722,20 @@
           <w:b/>
           <w:bCs/>
           <w:i/>
-          <w:szCs w:val="32"/>
-          <w:lang w:val="en-US"/>
-        </w:rPr>
-        <w:t xml:space="preserve"> </w:t>
-      </w:r>
-      <w:proofErr w:type="spellStart"/>
-      <w:r>
-        <w:rPr>
-          <w:rFonts w:ascii="Times" w:hAnsi="Times" w:cs="Arial"/>
-          <w:b/>
-          <w:bCs/>
-          <w:i/>
+          <w:color w:val="008000"/>
+          <w:szCs w:val="32"/>
+          <w:lang w:val="en-US"/>
+        </w:rPr>
+        <w:t xml:space="preserve"> </w:t>
+      </w:r>
+      <w:proofErr w:type="spellStart"/>
+      <w:r>
+        <w:rPr>
+          <w:rFonts w:ascii="Times" w:hAnsi="Times" w:cs="Arial"/>
+          <w:b/>
+          <w:bCs/>
+          <w:i/>
+          <w:color w:val="008000"/>
           <w:szCs w:val="32"/>
           <w:lang w:val="en-US"/>
         </w:rPr>
@@ -715,18 +748,20 @@
           <w:b/>
           <w:bCs/>
           <w:i/>
-          <w:szCs w:val="32"/>
-          <w:lang w:val="en-US"/>
-        </w:rPr>
-        <w:t xml:space="preserve"> </w:t>
-      </w:r>
-      <w:proofErr w:type="spellStart"/>
-      <w:r>
-        <w:rPr>
-          <w:rFonts w:ascii="Times" w:hAnsi="Times" w:cs="Arial"/>
-          <w:b/>
-          <w:bCs/>
-          <w:i/>
+          <w:color w:val="008000"/>
+          <w:szCs w:val="32"/>
+          <w:lang w:val="en-US"/>
+        </w:rPr>
+        <w:t xml:space="preserve"> </w:t>
+      </w:r>
+      <w:proofErr w:type="spellStart"/>
+      <w:r>
+        <w:rPr>
+          <w:rFonts w:ascii="Times" w:hAnsi="Times" w:cs="Arial"/>
+          <w:b/>
+          <w:bCs/>
+          <w:i/>
+          <w:color w:val="008000"/>
           <w:szCs w:val="32"/>
           <w:lang w:val="en-US"/>
         </w:rPr>
@@ -739,6 +774,7 @@
           <w:b/>
           <w:bCs/>
           <w:i/>
+          <w:color w:val="008000"/>
           <w:szCs w:val="32"/>
           <w:lang w:val="en-US"/>
         </w:rPr>
@@ -751,6 +787,7 @@
           <w:b/>
           <w:bCs/>
           <w:i/>
+          <w:color w:val="008000"/>
           <w:szCs w:val="32"/>
           <w:lang w:val="en-US"/>
         </w:rPr>
@@ -763,18 +800,20 @@
           <w:b/>
           <w:bCs/>
           <w:i/>
-          <w:szCs w:val="32"/>
-          <w:lang w:val="en-US"/>
-        </w:rPr>
-        <w:t xml:space="preserve"> </w:t>
-      </w:r>
-      <w:proofErr w:type="spellStart"/>
-      <w:r>
-        <w:rPr>
-          <w:rFonts w:ascii="Times" w:hAnsi="Times" w:cs="Arial"/>
-          <w:b/>
-          <w:bCs/>
-          <w:i/>
+          <w:color w:val="008000"/>
+          <w:szCs w:val="32"/>
+          <w:lang w:val="en-US"/>
+        </w:rPr>
+        <w:t xml:space="preserve"> </w:t>
+      </w:r>
+      <w:proofErr w:type="spellStart"/>
+      <w:r>
+        <w:rPr>
+          <w:rFonts w:ascii="Times" w:hAnsi="Times" w:cs="Arial"/>
+          <w:b/>
+          <w:bCs/>
+          <w:i/>
+          <w:color w:val="008000"/>
           <w:szCs w:val="32"/>
           <w:lang w:val="en-US"/>
         </w:rPr>
@@ -787,6 +826,7 @@
           <w:b/>
           <w:bCs/>
           <w:i/>
+          <w:color w:val="008000"/>
           <w:szCs w:val="32"/>
           <w:lang w:val="en-US"/>
         </w:rPr>
@@ -799,6 +839,7 @@
           <w:b/>
           <w:bCs/>
           <w:i/>
+          <w:color w:val="008000"/>
           <w:szCs w:val="32"/>
           <w:lang w:val="en-US"/>
         </w:rPr>
@@ -811,6 +852,7 @@
           <w:b/>
           <w:bCs/>
           <w:i/>
+          <w:color w:val="008000"/>
           <w:szCs w:val="32"/>
           <w:lang w:val="en-US"/>
         </w:rPr>
@@ -823,6 +865,7 @@
           <w:b/>
           <w:bCs/>
           <w:i/>
+          <w:color w:val="008000"/>
           <w:szCs w:val="32"/>
           <w:lang w:val="en-US"/>
         </w:rPr>
@@ -835,6 +878,7 @@
           <w:b/>
           <w:bCs/>
           <w:i/>
+          <w:color w:val="008000"/>
           <w:szCs w:val="32"/>
           <w:lang w:val="en-US"/>
         </w:rPr>
@@ -847,6 +891,7 @@
           <w:b/>
           <w:bCs/>
           <w:i/>
+          <w:color w:val="008000"/>
           <w:szCs w:val="32"/>
           <w:lang w:val="en-US"/>
         </w:rPr>
@@ -859,6 +904,7 @@
           <w:b/>
           <w:bCs/>
           <w:i/>
+          <w:color w:val="008000"/>
           <w:szCs w:val="32"/>
           <w:lang w:val="en-US"/>
         </w:rPr>
@@ -871,6 +917,7 @@
           <w:b/>
           <w:bCs/>
           <w:i/>
+          <w:color w:val="008000"/>
           <w:szCs w:val="32"/>
           <w:lang w:val="en-US"/>
         </w:rPr>
@@ -883,18 +930,20 @@
           <w:b/>
           <w:bCs/>
           <w:i/>
-          <w:szCs w:val="32"/>
-          <w:lang w:val="en-US"/>
-        </w:rPr>
-        <w:t xml:space="preserve"> </w:t>
-      </w:r>
-      <w:proofErr w:type="spellStart"/>
-      <w:r>
-        <w:rPr>
-          <w:rFonts w:ascii="Times" w:hAnsi="Times" w:cs="Arial"/>
-          <w:b/>
-          <w:bCs/>
-          <w:i/>
+          <w:color w:val="008000"/>
+          <w:szCs w:val="32"/>
+          <w:lang w:val="en-US"/>
+        </w:rPr>
+        <w:t xml:space="preserve"> </w:t>
+      </w:r>
+      <w:proofErr w:type="spellStart"/>
+      <w:r>
+        <w:rPr>
+          <w:rFonts w:ascii="Times" w:hAnsi="Times" w:cs="Arial"/>
+          <w:b/>
+          <w:bCs/>
+          <w:i/>
+          <w:color w:val="008000"/>
           <w:szCs w:val="32"/>
           <w:lang w:val="en-US"/>
         </w:rPr>
@@ -907,18 +956,20 @@
           <w:b/>
           <w:bCs/>
           <w:i/>
-          <w:szCs w:val="32"/>
-          <w:lang w:val="en-US"/>
-        </w:rPr>
-        <w:t xml:space="preserve"> </w:t>
-      </w:r>
-      <w:proofErr w:type="spellStart"/>
-      <w:r>
-        <w:rPr>
-          <w:rFonts w:ascii="Times" w:hAnsi="Times" w:cs="Arial"/>
-          <w:b/>
-          <w:bCs/>
-          <w:i/>
+          <w:color w:val="008000"/>
+          <w:szCs w:val="32"/>
+          <w:lang w:val="en-US"/>
+        </w:rPr>
+        <w:t xml:space="preserve"> </w:t>
+      </w:r>
+      <w:proofErr w:type="spellStart"/>
+      <w:r>
+        <w:rPr>
+          <w:rFonts w:ascii="Times" w:hAnsi="Times" w:cs="Arial"/>
+          <w:b/>
+          <w:bCs/>
+          <w:i/>
+          <w:color w:val="008000"/>
           <w:szCs w:val="32"/>
           <w:lang w:val="en-US"/>
         </w:rPr>
@@ -931,6 +982,7 @@
           <w:b/>
           <w:bCs/>
           <w:i/>
+          <w:color w:val="008000"/>
           <w:szCs w:val="32"/>
           <w:lang w:val="en-US"/>
         </w:rPr>
@@ -965,6 +1017,8 @@
         </w:rPr>
         <w:t>C</w:t>
       </w:r>
+      <w:bookmarkStart w:id="0" w:name="_GoBack"/>
+      <w:bookmarkEnd w:id="0"/>
     </w:p>
     <w:p>
       <w:pPr>
@@ -1024,123 +1078,11 @@
         <w:rPr>
           <w:rFonts w:ascii="Times" w:hAnsi="Times" w:cs="Arial"/>
           <w:bCs/>
-          <w:lang w:val="en-US"/>
-        </w:rPr>
-        <w:t>The cost of allied health assessments delivered by videoconference to a residential facility for elderly people.</w:t>
-      </w:r>
-      <w:r>
-        <w:rPr>
-          <w:rFonts w:ascii="Times" w:hAnsi="Times" w:cs="Arial"/>
-          <w:bCs/>
-          <w:lang w:val="en-US"/>
-        </w:rPr>
-        <w:br/>
-      </w:r>
-      <w:proofErr w:type="spellStart"/>
-      <w:r>
-        <w:rPr>
-          <w:rFonts w:ascii="Times" w:hAnsi="Times" w:cs="Arial"/>
-          <w:b/>
-          <w:bCs/>
-          <w:i/>
-          <w:lang w:val="en-US"/>
-        </w:rPr>
-        <w:t>Beskriver</w:t>
-      </w:r>
-      <w:proofErr w:type="spellEnd"/>
-      <w:r>
-        <w:rPr>
-          <w:rFonts w:ascii="Times" w:hAnsi="Times" w:cs="Arial"/>
-          <w:b/>
-          <w:bCs/>
-          <w:i/>
-          <w:lang w:val="en-US"/>
-        </w:rPr>
-        <w:t xml:space="preserve"> </w:t>
-      </w:r>
-      <w:r>
-        <w:rPr>
-          <w:rFonts w:ascii="Times" w:hAnsi="Times" w:cs="Arial"/>
-          <w:b/>
-          <w:bCs/>
-          <w:i/>
-          <w:lang w:val="en-US"/>
-        </w:rPr>
-        <w:t xml:space="preserve">den </w:t>
-      </w:r>
-      <w:proofErr w:type="spellStart"/>
-      <w:r>
-        <w:rPr>
-          <w:rFonts w:ascii="Times" w:hAnsi="Times" w:cs="Arial"/>
-          <w:b/>
-          <w:bCs/>
-          <w:i/>
-          <w:lang w:val="en-US"/>
-        </w:rPr>
-        <w:t>økonomiske</w:t>
-      </w:r>
-      <w:proofErr w:type="spellEnd"/>
-      <w:r>
-        <w:rPr>
-          <w:rFonts w:ascii="Times" w:hAnsi="Times" w:cs="Arial"/>
-          <w:b/>
-          <w:bCs/>
-          <w:i/>
-          <w:lang w:val="en-US"/>
-        </w:rPr>
-        <w:t xml:space="preserve"> </w:t>
-      </w:r>
-      <w:proofErr w:type="spellStart"/>
-      <w:r>
-        <w:rPr>
-          <w:rFonts w:ascii="Times" w:hAnsi="Times" w:cs="Arial"/>
-          <w:b/>
-          <w:bCs/>
-          <w:i/>
-          <w:lang w:val="en-US"/>
-        </w:rPr>
-        <w:t>fordel</w:t>
-      </w:r>
-      <w:proofErr w:type="spellEnd"/>
-      <w:r>
-        <w:rPr>
-          <w:rFonts w:ascii="Times" w:hAnsi="Times" w:cs="Arial"/>
-          <w:b/>
-          <w:bCs/>
-          <w:i/>
-          <w:lang w:val="en-US"/>
-        </w:rPr>
-        <w:t xml:space="preserve"> </w:t>
-      </w:r>
-      <w:proofErr w:type="spellStart"/>
-      <w:r>
-        <w:rPr>
-          <w:rFonts w:ascii="Times" w:hAnsi="Times" w:cs="Arial"/>
-          <w:b/>
-          <w:bCs/>
-          <w:i/>
-          <w:lang w:val="en-US"/>
-        </w:rPr>
-        <w:t>ved</w:t>
-      </w:r>
-      <w:proofErr w:type="spellEnd"/>
-      <w:r>
-        <w:rPr>
-          <w:rFonts w:ascii="Times" w:hAnsi="Times" w:cs="Arial"/>
-          <w:b/>
-          <w:bCs/>
-          <w:i/>
-          <w:lang w:val="en-US"/>
-        </w:rPr>
-        <w:t xml:space="preserve"> telemedicine.</w:t>
-      </w:r>
-    </w:p>
-    <w:p>
-      <w:pPr>
-        <w:rPr>
-          <w:rFonts w:ascii="Times" w:hAnsi="Times"/>
-        </w:rPr>
-      </w:pPr>
+          <w:color w:val="E36C0A" w:themeColor="accent6" w:themeShade="BF"/>
+          <w:lang w:val="en-US"/>
+        </w:rPr>
+        <w:t>T</w:t>
+      </w:r>
     </w:p>
     <w:p>
       <w:pPr>
@@ -2003,8 +1945,6 @@
         </w:rPr>
         <w:t>.</w:t>
       </w:r>
-      <w:bookmarkStart w:id="0" w:name="_GoBack"/>
-      <w:bookmarkEnd w:id="0"/>
       <w:r>
         <w:rPr>
           <w:rFonts w:ascii="Times" w:hAnsi="Times" w:cs="Times"/>
@@ -2015,208 +1955,6 @@
         </w:rPr>
         <w:br/>
       </w:r>
-    </w:p>
-    <w:p>
-      <w:pPr>
-        <w:rPr>
-          <w:rFonts w:ascii="Times" w:hAnsi="Times"/>
-          <w:b/>
-          <w:sz w:val="28"/>
-        </w:rPr>
-      </w:pPr>
-    </w:p>
-    <w:p>
-      <w:pPr>
-        <w:rPr>
-          <w:rFonts w:ascii="Times" w:hAnsi="Times"/>
-        </w:rPr>
-      </w:pPr>
-    </w:p>
-    <w:p>
-      <w:pPr>
-        <w:rPr>
-          <w:rFonts w:ascii="Times" w:hAnsi="Times"/>
-          <w:b/>
-          <w:sz w:val="28"/>
-        </w:rPr>
-      </w:pPr>
-      <w:r>
-        <w:rPr>
-          <w:rFonts w:ascii="Times" w:hAnsi="Times"/>
-          <w:b/>
-          <w:sz w:val="28"/>
-        </w:rPr>
-        <w:t>Diverse:</w:t>
-      </w:r>
-    </w:p>
-    <w:p>
-      <w:pPr>
-        <w:rPr>
-          <w:rFonts w:ascii="Times" w:hAnsi="Times"/>
-        </w:rPr>
-      </w:pPr>
-    </w:p>
-    <w:p>
-      <w:pPr>
-        <w:pStyle w:val="ListParagraph"/>
-        <w:numPr>
-          <w:ilvl w:val="0"/>
-          <w:numId w:val="3"/>
-        </w:numPr>
-        <w:rPr>
-          <w:rFonts w:ascii="Times" w:hAnsi="Times"/>
-        </w:rPr>
-      </w:pPr>
-      <w:proofErr w:type="spellStart"/>
-      <w:r>
-        <w:rPr>
-          <w:rFonts w:ascii="Times" w:hAnsi="Times" w:cs="Times"/>
-          <w:lang w:val="en-US"/>
-        </w:rPr>
-        <w:t>Sundhedsøkonomer</w:t>
-      </w:r>
-      <w:proofErr w:type="spellEnd"/>
-      <w:r>
-        <w:rPr>
-          <w:rFonts w:ascii="Times" w:hAnsi="Times" w:cs="Times"/>
-          <w:lang w:val="en-US"/>
-        </w:rPr>
-        <w:t xml:space="preserve">: </w:t>
-      </w:r>
-      <w:proofErr w:type="spellStart"/>
-      <w:r>
-        <w:rPr>
-          <w:rFonts w:ascii="Times" w:hAnsi="Times" w:cs="Times"/>
-          <w:lang w:val="en-US"/>
-        </w:rPr>
-        <w:t>Besparelser</w:t>
-      </w:r>
-      <w:proofErr w:type="spellEnd"/>
-      <w:r>
-        <w:rPr>
-          <w:rFonts w:ascii="Times" w:hAnsi="Times" w:cs="Times"/>
-          <w:lang w:val="en-US"/>
-        </w:rPr>
-        <w:t xml:space="preserve"> via </w:t>
-      </w:r>
-      <w:proofErr w:type="spellStart"/>
-      <w:r>
-        <w:rPr>
-          <w:rFonts w:ascii="Times" w:hAnsi="Times" w:cs="Times"/>
-          <w:lang w:val="en-US"/>
-        </w:rPr>
-        <w:t>tele-medicin</w:t>
-      </w:r>
-      <w:proofErr w:type="spellEnd"/>
-      <w:r>
-        <w:rPr>
-          <w:rFonts w:ascii="Times" w:hAnsi="Times" w:cs="Times"/>
-          <w:lang w:val="en-US"/>
-        </w:rPr>
-        <w:t xml:space="preserve"> </w:t>
-      </w:r>
-      <w:proofErr w:type="spellStart"/>
-      <w:r>
-        <w:rPr>
-          <w:rFonts w:ascii="Times" w:hAnsi="Times" w:cs="Times"/>
-          <w:lang w:val="en-US"/>
-        </w:rPr>
-        <w:t>er</w:t>
-      </w:r>
-      <w:proofErr w:type="spellEnd"/>
-      <w:r>
-        <w:rPr>
-          <w:rFonts w:ascii="Times" w:hAnsi="Times" w:cs="Times"/>
-          <w:lang w:val="en-US"/>
-        </w:rPr>
-        <w:t xml:space="preserve"> </w:t>
-      </w:r>
-      <w:proofErr w:type="spellStart"/>
-      <w:r>
-        <w:rPr>
-          <w:rFonts w:ascii="Times" w:hAnsi="Times" w:cs="Times"/>
-          <w:lang w:val="en-US"/>
-        </w:rPr>
-        <w:t>grebet</w:t>
-      </w:r>
-      <w:proofErr w:type="spellEnd"/>
-      <w:r>
-        <w:rPr>
-          <w:rFonts w:ascii="Times" w:hAnsi="Times" w:cs="Times"/>
-          <w:lang w:val="en-US"/>
-        </w:rPr>
-        <w:t xml:space="preserve"> </w:t>
-      </w:r>
-      <w:proofErr w:type="spellStart"/>
-      <w:r>
-        <w:rPr>
-          <w:rFonts w:ascii="Times" w:hAnsi="Times" w:cs="Times"/>
-          <w:lang w:val="en-US"/>
-        </w:rPr>
-        <w:t>ud</w:t>
-      </w:r>
-      <w:proofErr w:type="spellEnd"/>
-      <w:r>
-        <w:rPr>
-          <w:rFonts w:ascii="Times" w:hAnsi="Times" w:cs="Times"/>
-          <w:lang w:val="en-US"/>
-        </w:rPr>
-        <w:t xml:space="preserve"> </w:t>
-      </w:r>
-      <w:proofErr w:type="spellStart"/>
-      <w:r>
-        <w:rPr>
-          <w:rFonts w:ascii="Times" w:hAnsi="Times" w:cs="Times"/>
-          <w:lang w:val="en-US"/>
-        </w:rPr>
-        <w:t>af</w:t>
-      </w:r>
-      <w:proofErr w:type="spellEnd"/>
-      <w:r>
-        <w:rPr>
-          <w:rFonts w:ascii="Times" w:hAnsi="Times" w:cs="Times"/>
-          <w:lang w:val="en-US"/>
-        </w:rPr>
-        <w:t xml:space="preserve"> </w:t>
-      </w:r>
-      <w:proofErr w:type="spellStart"/>
-      <w:r>
-        <w:rPr>
-          <w:rFonts w:ascii="Times" w:hAnsi="Times" w:cs="Times"/>
-          <w:lang w:val="en-US"/>
-        </w:rPr>
-        <w:t>luften</w:t>
-      </w:r>
-      <w:proofErr w:type="spellEnd"/>
-      <w:r>
-        <w:rPr>
-          <w:rFonts w:ascii="Times" w:hAnsi="Times" w:cs="Times"/>
-          <w:lang w:val="en-US"/>
-        </w:rPr>
-        <w:br/>
-      </w:r>
-      <w:hyperlink r:id="rId6" w:history="1">
-        <w:r>
-          <w:rPr>
-            <w:rStyle w:val="Hyperlink"/>
-            <w:rFonts w:ascii="Times" w:hAnsi="Times"/>
-          </w:rPr>
-          <w:t>https://ing.dk/artikel/sundhedsokonomer-besparelser-tele-medicin-er-grebet-ud-af-luften-181830</w:t>
-        </w:r>
-      </w:hyperlink>
-      <w:r>
-        <w:rPr>
-          <w:rFonts w:ascii="Times" w:hAnsi="Times"/>
-        </w:rPr>
-        <w:t xml:space="preserve"> </w:t>
-      </w:r>
-    </w:p>
-    <w:p>
-      <w:pPr>
-        <w:rPr>
-          <w:rFonts w:ascii="Times" w:hAnsi="Times"/>
-        </w:rPr>
-      </w:pPr>
     </w:p>
     <w:sectPr>
       <w:pgSz w:w="11900" w:h="16840"/>
@@ -3361,6 +3099,18 @@
       <w:u w:val="single"/>
     </w:rPr>
   </w:style>
+  <w:style w:type="character" w:styleId="FollowedHyperlink">
+    <w:name w:val="FollowedHyperlink"/>
+    <w:basedOn w:val="DefaultParagraphFont"/>
+    <w:uiPriority w:val="99"/>
+    <w:semiHidden/>
+    <w:unhideWhenUsed/>
+    <w:rsid w:val="00FB7F12"/>
+    <w:rPr>
+      <w:color w:val="800080" w:themeColor="followedHyperlink"/>
+      <w:u w:val="single"/>
+    </w:rPr>
+  </w:style>
 </w:styles>
 </file>
 
@@ -3566,6 +3316,18 @@
     <w:rsid w:val="00423C64"/>
     <w:rPr>
       <w:color w:val="0000FF" w:themeColor="hyperlink"/>
+      <w:u w:val="single"/>
+    </w:rPr>
+  </w:style>
+  <w:style w:type="character" w:styleId="FollowedHyperlink">
+    <w:name w:val="FollowedHyperlink"/>
+    <w:basedOn w:val="DefaultParagraphFont"/>
+    <w:uiPriority w:val="99"/>
+    <w:semiHidden/>
+    <w:unhideWhenUsed/>
+    <w:rsid w:val="00FB7F12"/>
+    <w:rPr>
+      <w:color w:val="800080" w:themeColor="followedHyperlink"/>
       <w:u w:val="single"/>
     </w:rPr>
   </w:style>

</xml_diff>